<commit_message>
Update I2C Pattern Desciption.docx
</commit_message>
<xml_diff>
--- a/I2C Pattern Desciption.docx
+++ b/I2C Pattern Desciption.docx
@@ -5936,7 +5936,7 @@
           </mc:Choice>
           <mc:Fallback>
             <w:pict>
-              <v:group w14:anchorId="732C1D42" id="Bức vẽ 88" o:spid="_x0000_s1056" editas="canvas" style="width:326.05pt;height:590pt;mso-position-horizontal-relative:char;mso-position-vertical-relative:line" coordsize="41402,74930" o:gfxdata="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">
+              <v:group w14:anchorId="732C1D42" id="Bức vẽ 88" o:spid="_x0000_s1056" editas="canvas" style="width:326.05pt;height:590pt;mso-position-horizontal-relative:char;mso-position-vertical-relative:line" coordsize="41402,74930" o:gfxdata="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">
                 <v:shape id="_x0000_s1057" type="#_x0000_t75" style="position:absolute;width:41402;height:74930;visibility:visible;mso-wrap-style:square">
                   <v:fill o:detectmouseclick="t"/>
                   <v:path o:connecttype="none"/>
@@ -6422,10 +6422,7 @@
     </w:p>
     <w:p>
       <w:r>
-        <w:t xml:space="preserve">This pattern checks the effect of a </w:t>
-      </w:r>
-      <w:r>
-        <w:t>software</w:t>
+        <w:t>This pattern checks the effect of a software</w:t>
       </w:r>
       <w:r>
         <w:t xml:space="preserve"> reset</w:t>
@@ -6521,11 +6518,11 @@
       </w:r>
     </w:p>
     <w:p>
-      <w:bookmarkStart w:id="7" w:name="_GoBack"/>
       <w:r>
         <w:rPr>
           <w:noProof/>
         </w:rPr>
+        <w:lastRenderedPageBreak/>
         <mc:AlternateContent>
           <mc:Choice Requires="wpc">
             <w:drawing>
@@ -7402,16 +7399,7 @@
                                   <w:sz w:val="20"/>
                                   <w:szCs w:val="20"/>
                                 </w:rPr>
-                                <w:t xml:space="preserve">Assert </w:t>
-                              </w:r>
-                              <w:r>
-                                <w:rPr>
-                                  <w:rFonts w:ascii="Arial" w:eastAsia="Calibri" w:hAnsi="Arial" w:cs="Arial"/>
-                                  <w:color w:val="181717"/>
-                                  <w:sz w:val="20"/>
-                                  <w:szCs w:val="20"/>
-                                </w:rPr>
-                                <w:t>software reset</w:t>
+                                <w:t>Assert software reset</w:t>
                               </w:r>
                             </w:p>
                           </w:txbxContent>
@@ -7658,16 +7646,7 @@
                                   <w:sz w:val="20"/>
                                   <w:szCs w:val="20"/>
                                 </w:rPr>
-                                <w:t xml:space="preserve"> </w:t>
-                              </w:r>
-                              <w:r>
-                                <w:rPr>
-                                  <w:rFonts w:ascii="Arial" w:eastAsia="Calibri" w:hAnsi="Arial" w:cs="Arial"/>
-                                  <w:color w:val="181717"/>
-                                  <w:sz w:val="20"/>
-                                  <w:szCs w:val="20"/>
-                                </w:rPr>
-                                <w:t>software reset</w:t>
+                                <w:t xml:space="preserve"> software reset</w:t>
                               </w:r>
                             </w:p>
                           </w:txbxContent>
@@ -7941,7 +7920,7 @@
           </mc:Choice>
           <mc:Fallback>
             <w:pict>
-              <v:group w14:anchorId="0AB098AA" id="Bức vẽ 141" o:spid="_x0000_s1084" editas="canvas" style="width:326.05pt;height:590pt;mso-position-horizontal-relative:char;mso-position-vertical-relative:line" coordsize="41402,74930" o:gfxdata="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">
+              <v:group w14:anchorId="0AB098AA" id="Bức vẽ 141" o:spid="_x0000_s1084" editas="canvas" style="width:326.05pt;height:590pt;mso-position-horizontal-relative:char;mso-position-vertical-relative:line" coordsize="41402,74930" o:gfxdata="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">
                 <v:shape id="_x0000_s1085" type="#_x0000_t75" style="position:absolute;width:41402;height:74930;visibility:visible;mso-wrap-style:square">
                   <v:fill o:detectmouseclick="t"/>
                   <v:path o:connecttype="none"/>
@@ -8253,16 +8232,7 @@
                             <w:sz w:val="20"/>
                             <w:szCs w:val="20"/>
                           </w:rPr>
-                          <w:t xml:space="preserve">Assert </w:t>
-                        </w:r>
-                        <w:r>
-                          <w:rPr>
-                            <w:rFonts w:ascii="Arial" w:eastAsia="Calibri" w:hAnsi="Arial" w:cs="Arial"/>
-                            <w:color w:val="181717"/>
-                            <w:sz w:val="20"/>
-                            <w:szCs w:val="20"/>
-                          </w:rPr>
-                          <w:t>software reset</w:t>
+                          <w:t>Assert software reset</w:t>
                         </w:r>
                       </w:p>
                     </w:txbxContent>
@@ -8326,16 +8296,7 @@
                             <w:sz w:val="20"/>
                             <w:szCs w:val="20"/>
                           </w:rPr>
-                          <w:t xml:space="preserve"> </w:t>
-                        </w:r>
-                        <w:r>
-                          <w:rPr>
-                            <w:rFonts w:ascii="Arial" w:eastAsia="Calibri" w:hAnsi="Arial" w:cs="Arial"/>
-                            <w:color w:val="181717"/>
-                            <w:sz w:val="20"/>
-                            <w:szCs w:val="20"/>
-                          </w:rPr>
-                          <w:t>software reset</w:t>
+                          <w:t xml:space="preserve"> software reset</w:t>
                         </w:r>
                       </w:p>
                     </w:txbxContent>
@@ -8418,7 +8379,6 @@
           </mc:Fallback>
         </mc:AlternateContent>
       </w:r>
-      <w:bookmarkEnd w:id="7"/>
     </w:p>
     <w:p>
       <w:pPr>
@@ -8430,6 +8390,7 @@
         <w:jc w:val="both"/>
       </w:pPr>
       <w:r>
+        <w:lastRenderedPageBreak/>
         <w:t>Pad connection check</w:t>
       </w:r>
     </w:p>
@@ -8466,15 +8427,6 @@
           <w:ilvl w:val="1"/>
           <w:numId w:val="5"/>
         </w:numPr>
-        <w:jc w:val="both"/>
-      </w:pPr>
-      <w:r>
-        <w:t>Slave operation check</w:t>
-      </w:r>
-    </w:p>
-    <w:p>
-      <w:pPr>
-        <w:spacing w:before="0" w:after="160" w:line="259" w:lineRule="auto"/>
         <w:jc w:val="both"/>
         <w:sectPr>
           <w:headerReference w:type="default" r:id="rId14"/>
@@ -8484,6 +8436,659 @@
           <w:docGrid w:linePitch="360"/>
         </w:sectPr>
       </w:pPr>
+      <w:r>
+        <w:t>Slave operation check</w:t>
+      </w:r>
+    </w:p>
+    <w:p>
+      <w:pPr>
+        <w:pStyle w:val="u1"/>
+        <w:numPr>
+          <w:ilvl w:val="0"/>
+          <w:numId w:val="5"/>
+        </w:numPr>
+      </w:pPr>
+      <w:r>
+        <w:lastRenderedPageBreak/>
+        <w:t>Appendix A</w:t>
+      </w:r>
+    </w:p>
+    <w:p>
+      <w:pPr>
+        <w:jc w:val="both"/>
+        <w:rPr>
+          <w:b/>
+        </w:rPr>
+      </w:pPr>
+      <w:r>
+        <w:rPr>
+          <w:b/>
+        </w:rPr>
+        <w:t>Assembly pattern vs. C pattern comparision</w:t>
+      </w:r>
+    </w:p>
+    <w:p>
+      <w:pPr>
+        <w:jc w:val="both"/>
+      </w:pPr>
+      <w:r>
+        <w:t xml:space="preserve">This appendix </w:t>
+      </w:r>
+      <w:r>
+        <w:t>describe</w:t>
+      </w:r>
+      <w:r>
+        <w:t>s</w:t>
+      </w:r>
+      <w:r>
+        <w:t xml:space="preserve"> the differen</w:t>
+      </w:r>
+      <w:bookmarkStart w:id="7" w:name="_GoBack"/>
+      <w:bookmarkEnd w:id="7"/>
+      <w:r>
+        <w:t>t between assembly and C</w:t>
+      </w:r>
+      <w:r>
+        <w:t xml:space="preserve"> and the reason why we should switch to us</w:t>
+      </w:r>
+      <w:r>
+        <w:t>e C in CT verification.</w:t>
+      </w:r>
+    </w:p>
+    <w:p>
+      <w:pPr>
+        <w:jc w:val="both"/>
+      </w:pPr>
+      <w:r>
+        <w:t>Generally, people select the lang</w:t>
+      </w:r>
+      <w:r>
+        <w:t xml:space="preserve">uage at the start of a project. The selection is based on the </w:t>
+      </w:r>
+      <w:r>
+        <w:t>following points.</w:t>
+      </w:r>
+    </w:p>
+    <w:p>
+      <w:pPr>
+        <w:pStyle w:val="oancuaDanhsach"/>
+        <w:numPr>
+          <w:ilvl w:val="0"/>
+          <w:numId w:val="11"/>
+        </w:numPr>
+        <w:jc w:val="both"/>
+        <w:rPr>
+          <w:b/>
+        </w:rPr>
+      </w:pPr>
+      <w:r>
+        <w:rPr>
+          <w:b/>
+        </w:rPr>
+        <w:t>Portability</w:t>
+      </w:r>
+    </w:p>
+    <w:p>
+      <w:pPr>
+        <w:pStyle w:val="oancuaDanhsach"/>
+        <w:jc w:val="both"/>
+      </w:pPr>
+      <w:r>
+        <w:t xml:space="preserve">Portability is the most important factor in language selection. If </w:t>
+      </w:r>
+      <w:r>
+        <w:t>the source code</w:t>
+      </w:r>
+      <w:r>
+        <w:t xml:space="preserve"> is</w:t>
+      </w:r>
+      <w:r>
+        <w:t xml:space="preserve"> not </w:t>
+      </w:r>
+      <w:proofErr w:type="gramStart"/>
+      <w:r>
+        <w:t>portable</w:t>
+      </w:r>
+      <w:proofErr w:type="gramEnd"/>
+      <w:r>
+        <w:t xml:space="preserve"> then we have to pay a lot of time to either rewrite or modify </w:t>
+      </w:r>
+      <w:r>
+        <w:t>it when the design changes.</w:t>
+      </w:r>
+    </w:p>
+    <w:p>
+      <w:pPr>
+        <w:pStyle w:val="oancuaDanhsach"/>
+        <w:numPr>
+          <w:ilvl w:val="0"/>
+          <w:numId w:val="11"/>
+        </w:numPr>
+        <w:jc w:val="both"/>
+        <w:rPr>
+          <w:b/>
+        </w:rPr>
+      </w:pPr>
+      <w:r>
+        <w:rPr>
+          <w:b/>
+        </w:rPr>
+        <w:t>Maintainability</w:t>
+      </w:r>
+    </w:p>
+    <w:p>
+      <w:pPr>
+        <w:pStyle w:val="oancuaDanhsach"/>
+        <w:jc w:val="both"/>
+      </w:pPr>
+      <w:r>
+        <w:t>Programing language should be easy to understand and does not require a lot of time to study</w:t>
+      </w:r>
+      <w:r>
+        <w:t>. Otherwise, it will take a lot of time for small changes.</w:t>
+      </w:r>
+    </w:p>
+    <w:p>
+      <w:pPr>
+        <w:pStyle w:val="oancuaDanhsach"/>
+        <w:numPr>
+          <w:ilvl w:val="0"/>
+          <w:numId w:val="11"/>
+        </w:numPr>
+        <w:jc w:val="both"/>
+        <w:rPr>
+          <w:b/>
+        </w:rPr>
+      </w:pPr>
+      <w:r>
+        <w:rPr>
+          <w:b/>
+        </w:rPr>
+        <w:t>Availability</w:t>
+      </w:r>
+    </w:p>
+    <w:p>
+      <w:pPr>
+        <w:pStyle w:val="oancuaDanhsach"/>
+        <w:jc w:val="both"/>
+      </w:pPr>
+      <w:r>
+        <w:t xml:space="preserve">Compiler and may be an IDE should be easily available </w:t>
+      </w:r>
+      <w:r>
+        <w:t>and ready to use.</w:t>
+      </w:r>
+    </w:p>
+    <w:p>
+      <w:pPr>
+        <w:pStyle w:val="oancuaDanhsach"/>
+        <w:numPr>
+          <w:ilvl w:val="0"/>
+          <w:numId w:val="11"/>
+        </w:numPr>
+        <w:jc w:val="both"/>
+        <w:rPr>
+          <w:b/>
+        </w:rPr>
+      </w:pPr>
+      <w:r>
+        <w:rPr>
+          <w:b/>
+        </w:rPr>
+        <w:t>Efficiency</w:t>
+      </w:r>
+    </w:p>
+    <w:p>
+      <w:pPr>
+        <w:pStyle w:val="oancuaDanhsach"/>
+        <w:jc w:val="both"/>
+      </w:pPr>
+      <w:r>
+        <w:t>Language should ha</w:t>
+      </w:r>
+      <w:r>
+        <w:t>ve</w:t>
+      </w:r>
+      <w:r>
+        <w:t xml:space="preserve"> a good </w:t>
+      </w:r>
+      <w:r>
+        <w:t>efficiency and bug rate should be less.</w:t>
+      </w:r>
+    </w:p>
+    <w:p>
+      <w:pPr>
+        <w:pStyle w:val="oancuaDanhsach"/>
+        <w:numPr>
+          <w:ilvl w:val="0"/>
+          <w:numId w:val="11"/>
+        </w:numPr>
+        <w:jc w:val="both"/>
+      </w:pPr>
+      <w:r>
+        <w:rPr>
+          <w:b/>
+        </w:rPr>
+        <w:t>Development time</w:t>
+      </w:r>
+    </w:p>
+    <w:p>
+      <w:pPr>
+        <w:pStyle w:val="oancuaDanhsach"/>
+        <w:jc w:val="both"/>
+      </w:pPr>
+      <w:r>
+        <w:t>L</w:t>
+      </w:r>
+      <w:r>
+        <w:t xml:space="preserve">anguage should </w:t>
+      </w:r>
+      <w:r>
+        <w:t>take less amount of time to develop the project.</w:t>
+      </w:r>
+    </w:p>
+    <w:p>
+      <w:pPr>
+        <w:jc w:val="both"/>
+      </w:pPr>
+      <w:r>
+        <w:t>Every programing language has its own advantage and disadvantages.</w:t>
+      </w:r>
+      <w:r>
+        <w:t xml:space="preserve"> We cannot say any language </w:t>
+      </w:r>
+      <w:r>
+        <w:t xml:space="preserve">good or bad at all. It depends on the situation. </w:t>
+      </w:r>
+      <w:r>
+        <w:t>In CT verification, there are some peace of code need to be written in assembly language because simply C cannot</w:t>
+      </w:r>
+      <w:r>
+        <w:t>, but the rest of cod</w:t>
+      </w:r>
+      <w:r>
+        <w:t>e should be written in C because of its advantages comparing with assembly language.</w:t>
+      </w:r>
+    </w:p>
+    <w:p>
+      <w:pPr>
+        <w:jc w:val="both"/>
+      </w:pPr>
+      <w:r>
+        <w:t xml:space="preserve">The different between C and assembly are </w:t>
+      </w:r>
+      <w:r>
+        <w:t>described below.</w:t>
+      </w:r>
+    </w:p>
+    <w:p>
+      <w:pPr>
+        <w:pStyle w:val="oancuaDanhsach"/>
+        <w:numPr>
+          <w:ilvl w:val="0"/>
+          <w:numId w:val="11"/>
+        </w:numPr>
+        <w:jc w:val="both"/>
+        <w:rPr>
+          <w:b/>
+        </w:rPr>
+      </w:pPr>
+      <w:r>
+        <w:rPr>
+          <w:b/>
+        </w:rPr>
+        <w:t>Portability</w:t>
+      </w:r>
+    </w:p>
+    <w:p>
+      <w:pPr>
+        <w:pStyle w:val="oancuaDanhsach"/>
+        <w:jc w:val="both"/>
+      </w:pPr>
+      <w:r>
+        <w:t>The C language provides por</w:t>
+      </w:r>
+      <w:r>
+        <w:t>tab</w:t>
+      </w:r>
+      <w:r>
+        <w:t>ility and does not depend on a specific platform.</w:t>
+      </w:r>
+      <w:r>
+        <w:t xml:space="preserve"> This is the biggest advantage of</w:t>
+      </w:r>
+      <w:r>
+        <w:t xml:space="preserve">. </w:t>
+      </w:r>
+      <w:r>
+        <w:t xml:space="preserve">The code which was written in </w:t>
+      </w:r>
+      <w:r>
+        <w:t>C</w:t>
+      </w:r>
+      <w:r>
+        <w:t xml:space="preserve"> could be easily reused on a different platform</w:t>
+      </w:r>
+      <w:r>
+        <w:t>.</w:t>
+      </w:r>
+      <w:r>
+        <w:t xml:space="preserve"> </w:t>
+      </w:r>
+      <w:r>
+        <w:t>B</w:t>
+      </w:r>
+      <w:r>
+        <w:t>eside</w:t>
+      </w:r>
+      <w:r>
+        <w:t>s, a</w:t>
+      </w:r>
+      <w:r>
+        <w:t>ssembly does not provide the portability and source code specific to a processor because assembly instruction depends on the processor architecture.</w:t>
+      </w:r>
+      <w:r>
+        <w:t xml:space="preserve"> For example, </w:t>
+      </w:r>
+      <w:r>
+        <w:t>in R-CarV3U, the C code can be used for both ARM Cortex-</w:t>
+      </w:r>
+      <w:r>
+        <w:lastRenderedPageBreak/>
+        <w:t xml:space="preserve">R52 processor and </w:t>
+      </w:r>
+      <w:r>
+        <w:t>ARM Cortex-A76 processor even they are different in architecture.</w:t>
+      </w:r>
+      <w:r>
+        <w:t xml:space="preserve"> With assembly, all the code must be rewritten.</w:t>
+      </w:r>
+    </w:p>
+    <w:p>
+      <w:pPr>
+        <w:pStyle w:val="oancuaDanhsach"/>
+        <w:numPr>
+          <w:ilvl w:val="0"/>
+          <w:numId w:val="11"/>
+        </w:numPr>
+        <w:jc w:val="both"/>
+        <w:rPr>
+          <w:b/>
+        </w:rPr>
+      </w:pPr>
+      <w:r>
+        <w:rPr>
+          <w:b/>
+        </w:rPr>
+        <w:t>Maintainability</w:t>
+      </w:r>
+    </w:p>
+    <w:p>
+      <w:pPr>
+        <w:pStyle w:val="oancuaDanhsach"/>
+        <w:jc w:val="both"/>
+      </w:pPr>
+      <w:r>
+        <w:t xml:space="preserve">It is hard to maintain assembly code </w:t>
+      </w:r>
+      <w:r>
+        <w:t>because it is a unique language</w:t>
+      </w:r>
+      <w:r>
+        <w:t>. Be</w:t>
+      </w:r>
+      <w:r>
+        <w:t>side of understand</w:t>
+      </w:r>
+      <w:r>
+        <w:t>ing</w:t>
+      </w:r>
+      <w:r>
+        <w:t xml:space="preserve"> the syntax of the language, </w:t>
+      </w:r>
+      <w:r>
+        <w:t>we</w:t>
+      </w:r>
+      <w:r>
+        <w:t xml:space="preserve"> </w:t>
+      </w:r>
+      <w:r>
+        <w:t>must</w:t>
+      </w:r>
+      <w:r>
+        <w:t xml:space="preserve"> understand the function of </w:t>
+      </w:r>
+      <w:r>
+        <w:t>the code</w:t>
+      </w:r>
+      <w:r>
+        <w:t>.</w:t>
+      </w:r>
+      <w:r>
+        <w:t xml:space="preserve"> Not like assembly, </w:t>
+      </w:r>
+      <w:r>
+        <w:t xml:space="preserve">C is an easy to understand </w:t>
+      </w:r>
+      <w:r>
+        <w:t xml:space="preserve">programing </w:t>
+      </w:r>
+      <w:r>
+        <w:t>language.</w:t>
+      </w:r>
+      <w:r>
+        <w:t xml:space="preserve"> It does not cost a lot of time to understand the code and maintain it.</w:t>
+      </w:r>
+    </w:p>
+    <w:p>
+      <w:pPr>
+        <w:pStyle w:val="oancuaDanhsach"/>
+        <w:numPr>
+          <w:ilvl w:val="0"/>
+          <w:numId w:val="11"/>
+        </w:numPr>
+        <w:jc w:val="both"/>
+        <w:rPr>
+          <w:b/>
+        </w:rPr>
+      </w:pPr>
+      <w:r>
+        <w:rPr>
+          <w:b/>
+        </w:rPr>
+        <w:t>Availability</w:t>
+      </w:r>
+    </w:p>
+    <w:p>
+      <w:pPr>
+        <w:pStyle w:val="oancuaDanhsach"/>
+        <w:jc w:val="both"/>
+      </w:pPr>
+      <w:r>
+        <w:t xml:space="preserve">In Renesas, assembly and C has the same availability </w:t>
+      </w:r>
+      <w:r>
+        <w:t xml:space="preserve">since </w:t>
+      </w:r>
+      <w:r>
+        <w:t xml:space="preserve">assembly code and C code can be compiled using ARM Compiler </w:t>
+      </w:r>
+      <w:r>
+        <w:t>6.9</w:t>
+      </w:r>
+      <w:r>
+        <w:t xml:space="preserve"> package</w:t>
+      </w:r>
+      <w:r>
+        <w:t>.</w:t>
+      </w:r>
+    </w:p>
+    <w:p>
+      <w:pPr>
+        <w:pStyle w:val="oancuaDanhsach"/>
+        <w:numPr>
+          <w:ilvl w:val="0"/>
+          <w:numId w:val="11"/>
+        </w:numPr>
+        <w:jc w:val="both"/>
+        <w:rPr>
+          <w:b/>
+        </w:rPr>
+      </w:pPr>
+      <w:r>
+        <w:rPr>
+          <w:b/>
+        </w:rPr>
+        <w:t>Efficiency</w:t>
+      </w:r>
+    </w:p>
+    <w:p>
+      <w:pPr>
+        <w:pStyle w:val="oancuaDanhsach"/>
+        <w:jc w:val="both"/>
+      </w:pPr>
+      <w:r>
+        <w:t xml:space="preserve">We cannot </w:t>
+      </w:r>
+      <w:r>
+        <w:t>den</w:t>
+      </w:r>
+      <w:r>
+        <w:t xml:space="preserve">y the fact that well </w:t>
+      </w:r>
+      <w:r>
+        <w:t xml:space="preserve">manual </w:t>
+      </w:r>
+      <w:r>
+        <w:t>coded assembly</w:t>
+      </w:r>
+      <w:r>
+        <w:t xml:space="preserve"> code</w:t>
+      </w:r>
+      <w:r>
+        <w:t xml:space="preserve"> </w:t>
+      </w:r>
+      <w:r>
+        <w:t xml:space="preserve">is more </w:t>
+      </w:r>
+      <w:r>
+        <w:t>efficiency than other language.</w:t>
+      </w:r>
+      <w:r>
+        <w:t xml:space="preserve"> </w:t>
+      </w:r>
+      <w:r>
+        <w:t xml:space="preserve">But </w:t>
+      </w:r>
+      <w:r>
+        <w:t xml:space="preserve">the fact is, not much human can code well in assembly. Now a day, </w:t>
+      </w:r>
+      <w:r>
+        <w:t>many</w:t>
+      </w:r>
+      <w:r>
+        <w:t xml:space="preserve"> </w:t>
+      </w:r>
+      <w:r>
+        <w:t>compiler</w:t>
+      </w:r>
+      <w:r>
+        <w:t>s</w:t>
+      </w:r>
+      <w:r>
+        <w:t xml:space="preserve"> </w:t>
+      </w:r>
+      <w:r>
+        <w:t>handles</w:t>
+      </w:r>
+      <w:r>
+        <w:t xml:space="preserve"> the optimization a lot better than human</w:t>
+      </w:r>
+      <w:r>
+        <w:t xml:space="preserve">. Besides, </w:t>
+      </w:r>
+      <w:r>
+        <w:t>compilers give a lot of option</w:t>
+      </w:r>
+      <w:r>
+        <w:t>s</w:t>
+      </w:r>
+      <w:r>
+        <w:t xml:space="preserve"> to balance </w:t>
+      </w:r>
+      <w:r>
+        <w:t>the output between code size and code efficiency.</w:t>
+      </w:r>
+    </w:p>
+    <w:p>
+      <w:pPr>
+        <w:pStyle w:val="oancuaDanhsach"/>
+        <w:numPr>
+          <w:ilvl w:val="0"/>
+          <w:numId w:val="11"/>
+        </w:numPr>
+        <w:jc w:val="both"/>
+      </w:pPr>
+      <w:r>
+        <w:rPr>
+          <w:b/>
+        </w:rPr>
+        <w:t>Development time</w:t>
+      </w:r>
+    </w:p>
+    <w:p>
+      <w:pPr>
+        <w:pStyle w:val="oancuaDanhsach"/>
+        <w:jc w:val="both"/>
+      </w:pPr>
+      <w:r>
+        <w:t xml:space="preserve">Start from the beginning of a project, </w:t>
+      </w:r>
+      <w:r>
+        <w:t>assembly requires a hug</w:t>
+      </w:r>
+      <w:r>
+        <w:t xml:space="preserve">e of time to develop while </w:t>
+      </w:r>
+      <w:r>
+        <w:t xml:space="preserve">C only cost a small amount of time. Besides, </w:t>
+      </w:r>
+      <w:r>
+        <w:t xml:space="preserve">C code can be used in other projects without any modification leading to </w:t>
+      </w:r>
+      <w:r>
+        <w:t>reduce a lot of development time.</w:t>
+      </w:r>
+    </w:p>
+    <w:p>
+      <w:pPr>
+        <w:jc w:val="both"/>
+        <w:sectPr>
+          <w:headerReference w:type="default" r:id="rId15"/>
+          <w:pgSz w:w="12240" w:h="15840"/>
+          <w:pgMar w:top="1440" w:right="1440" w:bottom="1440" w:left="1440" w:header="907" w:footer="567" w:gutter="0"/>
+          <w:cols w:space="720"/>
+          <w:docGrid w:linePitch="360"/>
+        </w:sectPr>
+      </w:pPr>
+      <w:r>
+        <w:t xml:space="preserve">While C </w:t>
+      </w:r>
+      <w:r>
+        <w:t xml:space="preserve">has a lot of advantages, </w:t>
+      </w:r>
+      <w:r>
+        <w:t xml:space="preserve">some cases requires assembly </w:t>
+      </w:r>
+      <w:r>
+        <w:t xml:space="preserve">such as the ARM exception vectors table, </w:t>
+      </w:r>
+      <w:r>
+        <w:t>GIC registers access. Therefore, the ARM startup sequence still written in assembly</w:t>
+      </w:r>
+      <w:r>
+        <w:t>.</w:t>
+      </w:r>
     </w:p>
     <w:p>
       <w:pPr>
@@ -8536,7 +9141,6 @@
       </w:pPr>
     </w:p>
     <w:sectPr>
-      <w:headerReference w:type="default" r:id="rId15"/>
       <w:pgSz w:w="12240" w:h="15840"/>
       <w:pgMar w:top="1440" w:right="1440" w:bottom="1440" w:left="1440" w:header="907" w:footer="567" w:gutter="0"/>
       <w:cols w:space="720"/>
@@ -9032,7 +9636,7 @@
             <w:rPr>
               <w:i/>
             </w:rPr>
-            <w:t>Reference documents</w:t>
+            <w:t>Appendix A</w:t>
           </w:r>
         </w:p>
       </w:tc>
@@ -9872,6 +10476,119 @@
     </w:lvl>
   </w:abstractNum>
   <w:abstractNum w:abstractNumId="8" w15:restartNumberingAfterBreak="0">
+    <w:nsid w:val="63404F6B"/>
+    <w:multiLevelType w:val="hybridMultilevel"/>
+    <w:tmpl w:val="C152220A"/>
+    <w:lvl w:ilvl="0" w:tplc="04090001">
+      <w:start w:val="1"/>
+      <w:numFmt w:val="bullet"/>
+      <w:lvlText w:val=""/>
+      <w:lvlJc w:val="left"/>
+      <w:pPr>
+        <w:ind w:left="720" w:hanging="360"/>
+      </w:pPr>
+      <w:rPr>
+        <w:rFonts w:ascii="Symbol" w:hAnsi="Symbol" w:hint="default"/>
+      </w:rPr>
+    </w:lvl>
+    <w:lvl w:ilvl="1" w:tplc="04090003">
+      <w:start w:val="1"/>
+      <w:numFmt w:val="bullet"/>
+      <w:lvlText w:val="o"/>
+      <w:lvlJc w:val="left"/>
+      <w:pPr>
+        <w:ind w:left="1440" w:hanging="360"/>
+      </w:pPr>
+      <w:rPr>
+        <w:rFonts w:ascii="Courier New" w:hAnsi="Courier New" w:cs="Courier New" w:hint="default"/>
+      </w:rPr>
+    </w:lvl>
+    <w:lvl w:ilvl="2" w:tplc="04090005" w:tentative="1">
+      <w:start w:val="1"/>
+      <w:numFmt w:val="bullet"/>
+      <w:lvlText w:val=""/>
+      <w:lvlJc w:val="left"/>
+      <w:pPr>
+        <w:ind w:left="2160" w:hanging="360"/>
+      </w:pPr>
+      <w:rPr>
+        <w:rFonts w:ascii="Wingdings" w:hAnsi="Wingdings" w:hint="default"/>
+      </w:rPr>
+    </w:lvl>
+    <w:lvl w:ilvl="3" w:tplc="04090001" w:tentative="1">
+      <w:start w:val="1"/>
+      <w:numFmt w:val="bullet"/>
+      <w:lvlText w:val=""/>
+      <w:lvlJc w:val="left"/>
+      <w:pPr>
+        <w:ind w:left="2880" w:hanging="360"/>
+      </w:pPr>
+      <w:rPr>
+        <w:rFonts w:ascii="Symbol" w:hAnsi="Symbol" w:hint="default"/>
+      </w:rPr>
+    </w:lvl>
+    <w:lvl w:ilvl="4" w:tplc="04090003" w:tentative="1">
+      <w:start w:val="1"/>
+      <w:numFmt w:val="bullet"/>
+      <w:lvlText w:val="o"/>
+      <w:lvlJc w:val="left"/>
+      <w:pPr>
+        <w:ind w:left="3600" w:hanging="360"/>
+      </w:pPr>
+      <w:rPr>
+        <w:rFonts w:ascii="Courier New" w:hAnsi="Courier New" w:cs="Courier New" w:hint="default"/>
+      </w:rPr>
+    </w:lvl>
+    <w:lvl w:ilvl="5" w:tplc="04090005" w:tentative="1">
+      <w:start w:val="1"/>
+      <w:numFmt w:val="bullet"/>
+      <w:lvlText w:val=""/>
+      <w:lvlJc w:val="left"/>
+      <w:pPr>
+        <w:ind w:left="4320" w:hanging="360"/>
+      </w:pPr>
+      <w:rPr>
+        <w:rFonts w:ascii="Wingdings" w:hAnsi="Wingdings" w:hint="default"/>
+      </w:rPr>
+    </w:lvl>
+    <w:lvl w:ilvl="6" w:tplc="04090001" w:tentative="1">
+      <w:start w:val="1"/>
+      <w:numFmt w:val="bullet"/>
+      <w:lvlText w:val=""/>
+      <w:lvlJc w:val="left"/>
+      <w:pPr>
+        <w:ind w:left="5040" w:hanging="360"/>
+      </w:pPr>
+      <w:rPr>
+        <w:rFonts w:ascii="Symbol" w:hAnsi="Symbol" w:hint="default"/>
+      </w:rPr>
+    </w:lvl>
+    <w:lvl w:ilvl="7" w:tplc="04090003" w:tentative="1">
+      <w:start w:val="1"/>
+      <w:numFmt w:val="bullet"/>
+      <w:lvlText w:val="o"/>
+      <w:lvlJc w:val="left"/>
+      <w:pPr>
+        <w:ind w:left="5760" w:hanging="360"/>
+      </w:pPr>
+      <w:rPr>
+        <w:rFonts w:ascii="Courier New" w:hAnsi="Courier New" w:cs="Courier New" w:hint="default"/>
+      </w:rPr>
+    </w:lvl>
+    <w:lvl w:ilvl="8" w:tplc="04090005" w:tentative="1">
+      <w:start w:val="1"/>
+      <w:numFmt w:val="bullet"/>
+      <w:lvlText w:val=""/>
+      <w:lvlJc w:val="left"/>
+      <w:pPr>
+        <w:ind w:left="6480" w:hanging="360"/>
+      </w:pPr>
+      <w:rPr>
+        <w:rFonts w:ascii="Wingdings" w:hAnsi="Wingdings" w:hint="default"/>
+      </w:rPr>
+    </w:lvl>
+  </w:abstractNum>
+  <w:abstractNum w:abstractNumId="9" w15:restartNumberingAfterBreak="0">
     <w:nsid w:val="6A767FD8"/>
     <w:multiLevelType w:val="hybridMultilevel"/>
     <w:tmpl w:val="C3B0AD54"/>
@@ -9984,7 +10701,7 @@
       </w:rPr>
     </w:lvl>
   </w:abstractNum>
-  <w:abstractNum w:abstractNumId="9" w15:restartNumberingAfterBreak="0">
+  <w:abstractNum w:abstractNumId="10" w15:restartNumberingAfterBreak="0">
     <w:nsid w:val="6D43625F"/>
     <w:multiLevelType w:val="hybridMultilevel"/>
     <w:tmpl w:val="27868D46"/>
@@ -10101,7 +10818,7 @@
     <w:abstractNumId w:val="3"/>
   </w:num>
   <w:num w:numId="2">
-    <w:abstractNumId w:val="9"/>
+    <w:abstractNumId w:val="10"/>
   </w:num>
   <w:num w:numId="3">
     <w:abstractNumId w:val="6"/>
@@ -10113,7 +10830,7 @@
     <w:abstractNumId w:val="5"/>
   </w:num>
   <w:num w:numId="6">
-    <w:abstractNumId w:val="8"/>
+    <w:abstractNumId w:val="9"/>
   </w:num>
   <w:num w:numId="7">
     <w:abstractNumId w:val="1"/>
@@ -10126,6 +10843,9 @@
   </w:num>
   <w:num w:numId="10">
     <w:abstractNumId w:val="0"/>
+  </w:num>
+  <w:num w:numId="11">
+    <w:abstractNumId w:val="8"/>
   </w:num>
 </w:numbering>
 </file>
@@ -11181,7 +11901,7 @@
 </file>
 
 <file path=customXml/itemProps1.xml><?xml version="1.0" encoding="utf-8"?>
-<ds:datastoreItem xmlns:ds="http://schemas.openxmlformats.org/officeDocument/2006/customXml" ds:itemID="{694D63E7-284A-48D2-8C01-F762A6320CF3}">
+<ds:datastoreItem xmlns:ds="http://schemas.openxmlformats.org/officeDocument/2006/customXml" ds:itemID="{04EA5BFA-3520-43D3-AA5A-337A864070F5}">
   <ds:schemaRefs>
     <ds:schemaRef ds:uri="http://schemas.openxmlformats.org/officeDocument/2006/bibliography"/>
   </ds:schemaRefs>

</xml_diff>